<commit_message>
vpp file added and some change in docs.
</commit_message>
<xml_diff>
--- a/Documentation/ODD.docx
+++ b/Documentation/ODD.docx
@@ -6629,6 +6629,8 @@
         </w:rPr>
       </w:pPr>
       <w:bookmarkStart w:id="2" w:name="_Toc375874437"/>
+      <w:bookmarkStart w:id="3" w:name="_GoBack"/>
+      <w:bookmarkEnd w:id="3"/>
       <w:r>
         <w:rPr>
           <w:rtl/>
@@ -6662,7 +6664,7 @@
           <w:rtl/>
         </w:rPr>
       </w:pPr>
-      <w:bookmarkStart w:id="3" w:name="_Toc375874438"/>
+      <w:bookmarkStart w:id="4" w:name="_Toc375874438"/>
       <w:r>
         <w:rPr>
           <w:rFonts w:hint="cs"/>
@@ -6681,7 +6683,7 @@
       <w:r>
         <w:t>PublicFunctions</w:t>
       </w:r>
-      <w:bookmarkEnd w:id="3"/>
+      <w:bookmarkEnd w:id="4"/>
       <w:proofErr w:type="spellEnd"/>
     </w:p>
     <w:p>
@@ -6766,7 +6768,7 @@
           <w:lang w:bidi="fa-IR"/>
         </w:rPr>
       </w:pPr>
-      <w:bookmarkStart w:id="4" w:name="_Toc375874439"/>
+      <w:bookmarkStart w:id="5" w:name="_Toc375874439"/>
       <w:r>
         <w:rPr>
           <w:rFonts w:hint="cs"/>
@@ -6790,7 +6792,7 @@
         </w:rPr>
         <w:t>AccountFunctions</w:t>
       </w:r>
-      <w:bookmarkEnd w:id="4"/>
+      <w:bookmarkEnd w:id="5"/>
       <w:proofErr w:type="spellEnd"/>
     </w:p>
     <w:p>
@@ -6874,7 +6876,7 @@
           <w:lang w:bidi="fa-IR"/>
         </w:rPr>
       </w:pPr>
-      <w:bookmarkStart w:id="5" w:name="_Toc375874440"/>
+      <w:bookmarkStart w:id="6" w:name="_Toc375874440"/>
       <w:r>
         <w:rPr>
           <w:rFonts w:hint="cs"/>
@@ -6898,7 +6900,7 @@
         </w:rPr>
         <w:t>MemberFunctions</w:t>
       </w:r>
-      <w:bookmarkEnd w:id="5"/>
+      <w:bookmarkEnd w:id="6"/>
       <w:proofErr w:type="spellEnd"/>
     </w:p>
     <w:p>
@@ -7007,7 +7009,7 @@
           <w:lang w:bidi="fa-IR"/>
         </w:rPr>
       </w:pPr>
-      <w:bookmarkStart w:id="6" w:name="_Toc375874441"/>
+      <w:bookmarkStart w:id="7" w:name="_Toc375874441"/>
       <w:r>
         <w:rPr>
           <w:rFonts w:hint="cs"/>
@@ -7032,7 +7034,7 @@
         </w:rPr>
         <w:t>های موجودیت</w:t>
       </w:r>
-      <w:bookmarkEnd w:id="6"/>
+      <w:bookmarkEnd w:id="7"/>
     </w:p>
     <w:p>
       <w:pPr>
@@ -7042,7 +7044,7 @@
           <w:lang w:bidi="fa-IR"/>
         </w:rPr>
       </w:pPr>
-      <w:bookmarkStart w:id="7" w:name="_Toc375874442"/>
+      <w:bookmarkStart w:id="8" w:name="_Toc375874442"/>
       <w:r>
         <w:rPr>
           <w:rFonts w:hint="cs"/>
@@ -7057,7 +7059,7 @@
         </w:rPr>
         <w:t>Ticket</w:t>
       </w:r>
-      <w:bookmarkEnd w:id="7"/>
+      <w:bookmarkEnd w:id="8"/>
     </w:p>
     <w:p>
       <w:pPr>
@@ -7158,7 +7160,7 @@
           <w:lang w:bidi="fa-IR"/>
         </w:rPr>
       </w:pPr>
-      <w:bookmarkStart w:id="8" w:name="_Toc375874443"/>
+      <w:bookmarkStart w:id="9" w:name="_Toc375874443"/>
       <w:r>
         <w:rPr>
           <w:rFonts w:hint="cs"/>
@@ -7174,7 +7176,7 @@
         </w:rPr>
         <w:t>User</w:t>
       </w:r>
-      <w:bookmarkEnd w:id="8"/>
+      <w:bookmarkEnd w:id="9"/>
     </w:p>
     <w:p>
       <w:pPr>
@@ -7258,7 +7260,7 @@
           <w:lang w:bidi="fa-IR"/>
         </w:rPr>
       </w:pPr>
-      <w:bookmarkStart w:id="9" w:name="_Toc375874444"/>
+      <w:bookmarkStart w:id="10" w:name="_Toc375874444"/>
       <w:r>
         <w:rPr>
           <w:rFonts w:hint="cs"/>
@@ -7274,7 +7276,7 @@
         </w:rPr>
         <w:t>Rate</w:t>
       </w:r>
-      <w:bookmarkEnd w:id="9"/>
+      <w:bookmarkEnd w:id="10"/>
     </w:p>
     <w:p>
       <w:pPr>
@@ -7348,7 +7350,7 @@
           <w:lang w:bidi="fa-IR"/>
         </w:rPr>
       </w:pPr>
-      <w:bookmarkStart w:id="10" w:name="_Toc375874445"/>
+      <w:bookmarkStart w:id="11" w:name="_Toc375874445"/>
       <w:r>
         <w:rPr>
           <w:rFonts w:hint="cs"/>
@@ -7363,7 +7365,7 @@
         </w:rPr>
         <w:t>Group</w:t>
       </w:r>
-      <w:bookmarkEnd w:id="10"/>
+      <w:bookmarkEnd w:id="11"/>
     </w:p>
     <w:p>
       <w:pPr>
@@ -7449,7 +7451,7 @@
           <w:lang w:bidi="fa-IR"/>
         </w:rPr>
       </w:pPr>
-      <w:bookmarkStart w:id="11" w:name="_Toc375874446"/>
+      <w:bookmarkStart w:id="12" w:name="_Toc375874446"/>
       <w:r>
         <w:rPr>
           <w:rFonts w:hint="cs"/>
@@ -7465,7 +7467,7 @@
         </w:rPr>
         <w:t>Advertisement</w:t>
       </w:r>
-      <w:bookmarkEnd w:id="11"/>
+      <w:bookmarkEnd w:id="12"/>
     </w:p>
     <w:p>
       <w:pPr>
@@ -7546,7 +7548,7 @@
           <w:lang w:bidi="fa-IR"/>
         </w:rPr>
       </w:pPr>
-      <w:bookmarkStart w:id="12" w:name="_Toc375874447"/>
+      <w:bookmarkStart w:id="13" w:name="_Toc375874447"/>
       <w:r>
         <w:rPr>
           <w:rFonts w:hint="cs"/>
@@ -7563,7 +7565,7 @@
         </w:rPr>
         <w:t>StateCity</w:t>
       </w:r>
-      <w:bookmarkEnd w:id="12"/>
+      <w:bookmarkEnd w:id="13"/>
       <w:proofErr w:type="spellEnd"/>
     </w:p>
     <w:p>
@@ -7650,7 +7652,7 @@
           <w:lang w:bidi="fa-IR"/>
         </w:rPr>
       </w:pPr>
-      <w:bookmarkStart w:id="13" w:name="_Toc375874448"/>
+      <w:bookmarkStart w:id="14" w:name="_Toc375874448"/>
       <w:r>
         <w:rPr>
           <w:rFonts w:hint="cs"/>
@@ -7665,7 +7667,7 @@
         </w:rPr>
         <w:t>Keywords</w:t>
       </w:r>
-      <w:bookmarkEnd w:id="13"/>
+      <w:bookmarkEnd w:id="14"/>
     </w:p>
     <w:p>
       <w:pPr>
@@ -7762,7 +7764,7 @@
           <w:lang w:bidi="fa-IR"/>
         </w:rPr>
       </w:pPr>
-      <w:bookmarkStart w:id="14" w:name="_Toc375874449"/>
+      <w:bookmarkStart w:id="15" w:name="_Toc375874449"/>
       <w:r>
         <w:rPr>
           <w:rFonts w:hint="cs"/>
@@ -7781,7 +7783,7 @@
         <w:softHyphen/>
         <w:t>های  مرزی</w:t>
       </w:r>
-      <w:bookmarkEnd w:id="14"/>
+      <w:bookmarkEnd w:id="15"/>
     </w:p>
     <w:p>
       <w:pPr>
@@ -7791,7 +7793,7 @@
           <w:lang w:bidi="fa-IR"/>
         </w:rPr>
       </w:pPr>
-      <w:bookmarkStart w:id="15" w:name="_Toc375874450"/>
+      <w:bookmarkStart w:id="16" w:name="_Toc375874450"/>
       <w:r>
         <w:rPr>
           <w:rFonts w:hint="cs"/>
@@ -7815,7 +7817,7 @@
         </w:rPr>
         <w:t>ManageMaster</w:t>
       </w:r>
-      <w:bookmarkEnd w:id="15"/>
+      <w:bookmarkEnd w:id="16"/>
       <w:proofErr w:type="spellEnd"/>
     </w:p>
     <w:p>
@@ -7899,7 +7901,7 @@
           <w:lang w:bidi="fa-IR"/>
         </w:rPr>
       </w:pPr>
-      <w:bookmarkStart w:id="16" w:name="_Toc375874451"/>
+      <w:bookmarkStart w:id="17" w:name="_Toc375874451"/>
       <w:r>
         <w:rPr>
           <w:rFonts w:hint="cs"/>
@@ -7923,7 +7925,7 @@
         </w:rPr>
         <w:t>ViewTicket</w:t>
       </w:r>
-      <w:bookmarkEnd w:id="16"/>
+      <w:bookmarkEnd w:id="17"/>
       <w:proofErr w:type="spellEnd"/>
     </w:p>
     <w:p>
@@ -8006,7 +8008,7 @@
           <w:lang w:bidi="fa-IR"/>
         </w:rPr>
       </w:pPr>
-      <w:bookmarkStart w:id="17" w:name="_Toc375874452"/>
+      <w:bookmarkStart w:id="18" w:name="_Toc375874452"/>
       <w:r>
         <w:rPr>
           <w:rFonts w:hint="cs"/>
@@ -8023,7 +8025,7 @@
         </w:rPr>
         <w:t>UnconfirmAdvs</w:t>
       </w:r>
-      <w:bookmarkEnd w:id="17"/>
+      <w:bookmarkEnd w:id="18"/>
       <w:proofErr w:type="spellEnd"/>
     </w:p>
     <w:p>
@@ -8098,7 +8100,7 @@
           <w:lang w:bidi="fa-IR"/>
         </w:rPr>
       </w:pPr>
-      <w:bookmarkStart w:id="18" w:name="_Toc375874453"/>
+      <w:bookmarkStart w:id="19" w:name="_Toc375874453"/>
       <w:r>
         <w:rPr>
           <w:rFonts w:hint="cs"/>
@@ -8122,7 +8124,7 @@
         </w:rPr>
         <w:t>StatesCitiesList</w:t>
       </w:r>
-      <w:bookmarkEnd w:id="18"/>
+      <w:bookmarkEnd w:id="19"/>
       <w:proofErr w:type="spellEnd"/>
     </w:p>
     <w:p>
@@ -8197,7 +8199,7 @@
           <w:lang w:bidi="fa-IR"/>
         </w:rPr>
       </w:pPr>
-      <w:bookmarkStart w:id="19" w:name="_Toc375874454"/>
+      <w:bookmarkStart w:id="20" w:name="_Toc375874454"/>
       <w:r>
         <w:rPr>
           <w:rFonts w:hint="cs"/>
@@ -8221,7 +8223,7 @@
         </w:rPr>
         <w:t>Tickets</w:t>
       </w:r>
-      <w:bookmarkEnd w:id="19"/>
+      <w:bookmarkEnd w:id="20"/>
     </w:p>
     <w:p>
       <w:pPr>
@@ -8295,7 +8297,7 @@
           <w:lang w:bidi="fa-IR"/>
         </w:rPr>
       </w:pPr>
-      <w:bookmarkStart w:id="20" w:name="_Toc375874455"/>
+      <w:bookmarkStart w:id="21" w:name="_Toc375874455"/>
       <w:r>
         <w:rPr>
           <w:rFonts w:hint="cs"/>
@@ -8319,7 +8321,7 @@
         </w:rPr>
         <w:t>EditGroup</w:t>
       </w:r>
-      <w:bookmarkEnd w:id="20"/>
+      <w:bookmarkEnd w:id="21"/>
       <w:proofErr w:type="spellEnd"/>
     </w:p>
     <w:p>
@@ -8394,7 +8396,7 @@
           <w:lang w:bidi="fa-IR"/>
         </w:rPr>
       </w:pPr>
-      <w:bookmarkStart w:id="21" w:name="_Toc375874456"/>
+      <w:bookmarkStart w:id="22" w:name="_Toc375874456"/>
       <w:r>
         <w:rPr>
           <w:rFonts w:hint="cs"/>
@@ -8418,7 +8420,7 @@
         </w:rPr>
         <w:t>EditStateCity</w:t>
       </w:r>
-      <w:bookmarkEnd w:id="21"/>
+      <w:bookmarkEnd w:id="22"/>
       <w:proofErr w:type="spellEnd"/>
     </w:p>
     <w:p>
@@ -8493,7 +8495,7 @@
           <w:lang w:bidi="fa-IR"/>
         </w:rPr>
       </w:pPr>
-      <w:bookmarkStart w:id="22" w:name="_Toc375874457"/>
+      <w:bookmarkStart w:id="23" w:name="_Toc375874457"/>
       <w:r>
         <w:rPr>
           <w:rFonts w:hint="cs"/>
@@ -8518,7 +8520,7 @@
         </w:rPr>
         <w:t>GroupsList</w:t>
       </w:r>
-      <w:bookmarkEnd w:id="22"/>
+      <w:bookmarkEnd w:id="23"/>
       <w:proofErr w:type="spellEnd"/>
     </w:p>
     <w:p>
@@ -8593,7 +8595,7 @@
           <w:lang w:bidi="fa-IR"/>
         </w:rPr>
       </w:pPr>
-      <w:bookmarkStart w:id="23" w:name="_Toc375874458"/>
+      <w:bookmarkStart w:id="24" w:name="_Toc375874458"/>
       <w:r>
         <w:rPr>
           <w:rFonts w:hint="cs"/>
@@ -8616,7 +8618,7 @@
         </w:rPr>
         <w:t>Default</w:t>
       </w:r>
-      <w:bookmarkEnd w:id="23"/>
+      <w:bookmarkEnd w:id="24"/>
     </w:p>
     <w:p>
       <w:pPr>
@@ -8690,7 +8692,7 @@
           <w:lang w:bidi="fa-IR"/>
         </w:rPr>
       </w:pPr>
-      <w:bookmarkStart w:id="24" w:name="_Toc375874459"/>
+      <w:bookmarkStart w:id="25" w:name="_Toc375874459"/>
       <w:r>
         <w:rPr>
           <w:rFonts w:hint="cs"/>
@@ -8714,7 +8716,7 @@
         </w:rPr>
         <w:t>MainMaster</w:t>
       </w:r>
-      <w:bookmarkEnd w:id="24"/>
+      <w:bookmarkEnd w:id="25"/>
       <w:proofErr w:type="spellEnd"/>
     </w:p>
     <w:p>
@@ -8789,7 +8791,7 @@
           <w:lang w:bidi="fa-IR"/>
         </w:rPr>
       </w:pPr>
-      <w:bookmarkStart w:id="25" w:name="_Toc375874460"/>
+      <w:bookmarkStart w:id="26" w:name="_Toc375874460"/>
       <w:r>
         <w:rPr>
           <w:rFonts w:hint="cs"/>
@@ -8813,7 +8815,7 @@
         </w:rPr>
         <w:t>Login</w:t>
       </w:r>
-      <w:bookmarkEnd w:id="25"/>
+      <w:bookmarkEnd w:id="26"/>
     </w:p>
     <w:p>
       <w:pPr>
@@ -8887,7 +8889,7 @@
           <w:lang w:bidi="fa-IR"/>
         </w:rPr>
       </w:pPr>
-      <w:bookmarkStart w:id="26" w:name="_Toc375874461"/>
+      <w:bookmarkStart w:id="27" w:name="_Toc375874461"/>
       <w:r>
         <w:rPr>
           <w:rFonts w:hint="cs"/>
@@ -8910,7 +8912,7 @@
         </w:rPr>
         <w:t>Register</w:t>
       </w:r>
-      <w:bookmarkEnd w:id="26"/>
+      <w:bookmarkEnd w:id="27"/>
     </w:p>
     <w:p>
       <w:pPr>
@@ -8984,7 +8986,7 @@
           <w:lang w:bidi="fa-IR"/>
         </w:rPr>
       </w:pPr>
-      <w:bookmarkStart w:id="27" w:name="_Toc375874462"/>
+      <w:bookmarkStart w:id="28" w:name="_Toc375874462"/>
       <w:r>
         <w:rPr>
           <w:rFonts w:hint="cs"/>
@@ -9008,7 +9010,7 @@
         </w:rPr>
         <w:t>StateCityList</w:t>
       </w:r>
-      <w:bookmarkEnd w:id="27"/>
+      <w:bookmarkEnd w:id="28"/>
       <w:proofErr w:type="spellEnd"/>
     </w:p>
     <w:p>
@@ -9083,7 +9085,7 @@
           <w:lang w:bidi="fa-IR"/>
         </w:rPr>
       </w:pPr>
-      <w:bookmarkStart w:id="28" w:name="_Toc375874463"/>
+      <w:bookmarkStart w:id="29" w:name="_Toc375874463"/>
       <w:r>
         <w:rPr>
           <w:rFonts w:hint="cs"/>
@@ -9107,7 +9109,7 @@
         </w:rPr>
         <w:t>ShowStateAdvs</w:t>
       </w:r>
-      <w:bookmarkEnd w:id="28"/>
+      <w:bookmarkEnd w:id="29"/>
       <w:proofErr w:type="spellEnd"/>
     </w:p>
     <w:p>
@@ -9182,7 +9184,7 @@
           <w:lang w:bidi="fa-IR"/>
         </w:rPr>
       </w:pPr>
-      <w:bookmarkStart w:id="29" w:name="_Toc375874464"/>
+      <w:bookmarkStart w:id="30" w:name="_Toc375874464"/>
       <w:r>
         <w:rPr>
           <w:rFonts w:hint="cs"/>
@@ -9205,7 +9207,7 @@
         </w:rPr>
         <w:t>Default</w:t>
       </w:r>
-      <w:bookmarkEnd w:id="29"/>
+      <w:bookmarkEnd w:id="30"/>
     </w:p>
     <w:p>
       <w:pPr>
@@ -9279,7 +9281,7 @@
           <w:lang w:bidi="fa-IR"/>
         </w:rPr>
       </w:pPr>
-      <w:bookmarkStart w:id="30" w:name="_Toc375874465"/>
+      <w:bookmarkStart w:id="31" w:name="_Toc375874465"/>
       <w:r>
         <w:rPr>
           <w:rFonts w:hint="cs"/>
@@ -9303,7 +9305,7 @@
         </w:rPr>
         <w:t>Profile</w:t>
       </w:r>
-      <w:bookmarkEnd w:id="30"/>
+      <w:bookmarkEnd w:id="31"/>
     </w:p>
     <w:p>
       <w:pPr>
@@ -9377,7 +9379,7 @@
           <w:lang w:bidi="fa-IR"/>
         </w:rPr>
       </w:pPr>
-      <w:bookmarkStart w:id="31" w:name="_Toc375874466"/>
+      <w:bookmarkStart w:id="32" w:name="_Toc375874466"/>
       <w:r>
         <w:rPr>
           <w:rFonts w:hint="cs"/>
@@ -9401,7 +9403,7 @@
         </w:rPr>
         <w:t>ShowGroupAdvs</w:t>
       </w:r>
-      <w:bookmarkEnd w:id="31"/>
+      <w:bookmarkEnd w:id="32"/>
       <w:proofErr w:type="spellEnd"/>
     </w:p>
     <w:p>
@@ -9476,7 +9478,7 @@
           <w:lang w:bidi="fa-IR"/>
         </w:rPr>
       </w:pPr>
-      <w:bookmarkStart w:id="32" w:name="_Toc375874467"/>
+      <w:bookmarkStart w:id="33" w:name="_Toc375874467"/>
       <w:r>
         <w:rPr>
           <w:rFonts w:hint="cs"/>
@@ -9500,7 +9502,7 @@
         </w:rPr>
         <w:t>AdvContent</w:t>
       </w:r>
-      <w:bookmarkEnd w:id="32"/>
+      <w:bookmarkEnd w:id="33"/>
       <w:proofErr w:type="spellEnd"/>
     </w:p>
     <w:p>
@@ -9575,7 +9577,7 @@
           <w:lang w:bidi="fa-IR"/>
         </w:rPr>
       </w:pPr>
-      <w:bookmarkStart w:id="33" w:name="_Toc375874468"/>
+      <w:bookmarkStart w:id="34" w:name="_Toc375874468"/>
       <w:r>
         <w:rPr>
           <w:rFonts w:hint="cs"/>
@@ -9600,7 +9602,7 @@
         </w:rPr>
         <w:t>EditProfile</w:t>
       </w:r>
-      <w:bookmarkEnd w:id="33"/>
+      <w:bookmarkEnd w:id="34"/>
       <w:proofErr w:type="spellEnd"/>
     </w:p>
     <w:p>
@@ -9675,7 +9677,7 @@
           <w:lang w:bidi="fa-IR"/>
         </w:rPr>
       </w:pPr>
-      <w:bookmarkStart w:id="34" w:name="_Toc375874469"/>
+      <w:bookmarkStart w:id="35" w:name="_Toc375874469"/>
       <w:r>
         <w:rPr>
           <w:rFonts w:hint="cs"/>
@@ -9699,7 +9701,7 @@
         </w:rPr>
         <w:t>MemberMaster</w:t>
       </w:r>
-      <w:bookmarkEnd w:id="34"/>
+      <w:bookmarkEnd w:id="35"/>
       <w:proofErr w:type="spellEnd"/>
     </w:p>
     <w:p>
@@ -9774,7 +9776,7 @@
           <w:lang w:bidi="fa-IR"/>
         </w:rPr>
       </w:pPr>
-      <w:bookmarkStart w:id="35" w:name="_Toc375874470"/>
+      <w:bookmarkStart w:id="36" w:name="_Toc375874470"/>
       <w:r>
         <w:rPr>
           <w:rFonts w:hint="cs"/>
@@ -9799,7 +9801,7 @@
         </w:rPr>
         <w:t>AdvsList</w:t>
       </w:r>
-      <w:bookmarkEnd w:id="35"/>
+      <w:bookmarkEnd w:id="36"/>
       <w:proofErr w:type="spellEnd"/>
     </w:p>
     <w:p>
@@ -9884,7 +9886,7 @@
           <w:lang w:bidi="fa-IR"/>
         </w:rPr>
       </w:pPr>
-      <w:bookmarkStart w:id="36" w:name="_Toc375874471"/>
+      <w:bookmarkStart w:id="37" w:name="_Toc375874471"/>
       <w:r>
         <w:rPr>
           <w:rFonts w:hint="cs"/>
@@ -9908,7 +9910,7 @@
         </w:rPr>
         <w:t>ManageAdvGallery</w:t>
       </w:r>
-      <w:bookmarkEnd w:id="36"/>
+      <w:bookmarkEnd w:id="37"/>
       <w:proofErr w:type="spellEnd"/>
     </w:p>
     <w:p>
@@ -9983,7 +9985,7 @@
           <w:lang w:bidi="fa-IR"/>
         </w:rPr>
       </w:pPr>
-      <w:bookmarkStart w:id="37" w:name="_Toc375874472"/>
+      <w:bookmarkStart w:id="38" w:name="_Toc375874472"/>
       <w:r>
         <w:rPr>
           <w:rFonts w:hint="cs"/>
@@ -10007,7 +10009,7 @@
         </w:rPr>
         <w:t>MemberDefault</w:t>
       </w:r>
-      <w:bookmarkEnd w:id="37"/>
+      <w:bookmarkEnd w:id="38"/>
       <w:proofErr w:type="spellEnd"/>
     </w:p>
     <w:p>
@@ -10082,7 +10084,7 @@
           <w:lang w:bidi="fa-IR"/>
         </w:rPr>
       </w:pPr>
-      <w:bookmarkStart w:id="38" w:name="_Toc375874473"/>
+      <w:bookmarkStart w:id="39" w:name="_Toc375874473"/>
       <w:r>
         <w:rPr>
           <w:rFonts w:hint="cs"/>
@@ -10106,7 +10108,7 @@
         </w:rPr>
         <w:t>ViewTicket</w:t>
       </w:r>
-      <w:bookmarkEnd w:id="38"/>
+      <w:bookmarkEnd w:id="39"/>
       <w:proofErr w:type="spellEnd"/>
     </w:p>
     <w:p>
@@ -10190,7 +10192,7 @@
           <w:lang w:bidi="fa-IR"/>
         </w:rPr>
       </w:pPr>
-      <w:bookmarkStart w:id="39" w:name="_Toc375874474"/>
+      <w:bookmarkStart w:id="40" w:name="_Toc375874474"/>
       <w:r>
         <w:rPr>
           <w:rFonts w:hint="cs"/>
@@ -10215,7 +10217,7 @@
         </w:rPr>
         <w:t>AddNewAdv</w:t>
       </w:r>
-      <w:bookmarkEnd w:id="39"/>
+      <w:bookmarkEnd w:id="40"/>
       <w:proofErr w:type="spellEnd"/>
     </w:p>
     <w:p>
@@ -10290,7 +10292,7 @@
           <w:lang w:bidi="fa-IR"/>
         </w:rPr>
       </w:pPr>
-      <w:bookmarkStart w:id="40" w:name="_Toc375874475"/>
+      <w:bookmarkStart w:id="41" w:name="_Toc375874475"/>
       <w:r>
         <w:rPr>
           <w:rFonts w:hint="cs"/>
@@ -10315,7 +10317,7 @@
         </w:rPr>
         <w:t>AddNewTicket</w:t>
       </w:r>
-      <w:bookmarkEnd w:id="40"/>
+      <w:bookmarkEnd w:id="41"/>
       <w:proofErr w:type="spellEnd"/>
     </w:p>
     <w:p>
@@ -10390,7 +10392,7 @@
           <w:lang w:bidi="fa-IR"/>
         </w:rPr>
       </w:pPr>
-      <w:bookmarkStart w:id="41" w:name="_Toc375874476"/>
+      <w:bookmarkStart w:id="42" w:name="_Toc375874476"/>
       <w:r>
         <w:rPr>
           <w:rFonts w:hint="cs"/>
@@ -10414,7 +10416,7 @@
         </w:rPr>
         <w:t>TicketsList</w:t>
       </w:r>
-      <w:bookmarkEnd w:id="41"/>
+      <w:bookmarkEnd w:id="42"/>
       <w:proofErr w:type="spellEnd"/>
     </w:p>
     <w:p>
@@ -10425,8 +10427,6 @@
           <w:lang w:bidi="fa-IR"/>
         </w:rPr>
       </w:pPr>
-      <w:bookmarkStart w:id="42" w:name="_GoBack"/>
-      <w:bookmarkEnd w:id="42"/>
       <w:r>
         <w:rPr>
           <w:rFonts w:cs="Arial"/>
@@ -15089,7 +15089,7 @@
   <w:abstractNum w:abstractNumId="38">
     <w:nsid w:val="7D4517B7"/>
     <w:multiLevelType w:val="multilevel"/>
-    <w:tmpl w:val="987A23B4"/>
+    <w:tmpl w:val="A9E8D600"/>
     <w:styleLink w:val="Style1"/>
     <w:lvl w:ilvl="0">
       <w:start w:val="1"/>
@@ -16209,6 +16209,7 @@
           <w:ind w:left="1190" w:firstLine="0"/>
         </w:pPr>
         <w:rPr>
+          <w:rFonts w:ascii="Times New Roman" w:hAnsi="Times New Roman"/>
           <w:b w:val="0"/>
           <w:bCs w:val="0"/>
           <w:i w:val="0"/>
@@ -16221,6 +16222,7 @@
           <w:shadow w:val="0"/>
           <w:emboss w:val="0"/>
           <w:imprint w:val="0"/>
+          <w:noProof w:val="0"/>
           <w:vanish w:val="0"/>
           <w:spacing w:val="0"/>
           <w:kern w:val="0"/>
@@ -19807,7 +19809,7 @@
   <a:extraClrSchemeLst/>
   <a:extLst>
     <a:ext uri="{05A4C25C-085E-4340-85A3-A5531E510DB2}">
-      <thm15:themeFamily xmlns:thm15="http://schemas.microsoft.com/office/thememl/2012/main" xmlns="" name="Office Theme" id="{62F939B6-93AF-4DB8-9C6B-D6C7DFDC589F}" vid="{4A3C46E8-61CC-4603-A589-7422A47A8E4A}"/>
+      <thm15:themeFamily xmlns="" xmlns:thm15="http://schemas.microsoft.com/office/thememl/2012/main" name="Office Theme" id="{62F939B6-93AF-4DB8-9C6B-D6C7DFDC589F}" vid="{4A3C46E8-61CC-4603-A589-7422A47A8E4A}"/>
     </a:ext>
   </a:extLst>
 </a:theme>
@@ -19818,7 +19820,7 @@
 </file>
 
 <file path=customXml/itemProps1.xml><?xml version="1.0" encoding="utf-8"?>
-<ds:datastoreItem xmlns:ds="http://schemas.openxmlformats.org/officeDocument/2006/customXml" ds:itemID="{4A48BF18-74AD-4316-AF43-EA8CBBA9775E}">
+<ds:datastoreItem xmlns:ds="http://schemas.openxmlformats.org/officeDocument/2006/customXml" ds:itemID="{1B549FFB-37C3-436C-9E43-1CC3F7A2713F}">
   <ds:schemaRefs>
     <ds:schemaRef ds:uri="http://schemas.openxmlformats.org/officeDocument/2006/bibliography"/>
   </ds:schemaRefs>

</xml_diff>